<commit_message>
Deployed b96f09e with MkDocs version: 1.4.2
</commit_message>
<xml_diff>
--- a/aulas/02-desenhando_triangulos_e_X3D/Atividade1_rasterizando.docx
+++ b/aulas/02-desenhando_triangulos_e_X3D/Atividade1_rasterizando.docx
@@ -94,7 +94,6 @@
                 <w:tab w:val="center" w:pos="4680"/>
                 <w:tab w:val="right" w:pos="9360"/>
               </w:tabs>
-              <w:spacing w:line="240" w:lineRule="auto"/>
               <w:jc w:val="right"/>
               <w:rPr>
                 <w:rFonts w:ascii="Calibri" w:eastAsia="Calibri" w:hAnsi="Calibri" w:cs="Calibri"/>
@@ -223,34 +222,745 @@
           <w:rFonts w:ascii="Cambria Math" w:eastAsia="Cambria Math" w:hAnsi="Cambria Math" w:cs="Cambria Math"/>
         </w:rPr>
       </w:pPr>
-      <w:r>
-        <w:rPr>
-          <w:noProof/>
+    </w:p>
+    <w:p>
+      <w:pPr>
+        <w:pBdr>
+          <w:top w:val="nil"/>
+          <w:left w:val="nil"/>
+          <w:bottom w:val="nil"/>
+          <w:right w:val="nil"/>
+          <w:between w:val="nil"/>
+        </w:pBdr>
+        <w:spacing w:after="0"/>
+        <w:jc w:val="both"/>
+        <w:rPr>
+          <w:rFonts w:ascii="Cambria Math" w:eastAsia="Cambria Math" w:hAnsi="Cambria Math" w:cs="Cambria Math"/>
+          <w:bCs/>
+        </w:rPr>
+      </w:pPr>
+      <w:r>
+        <w:rPr>
+          <w:rFonts w:ascii="Cambria Math" w:eastAsia="Cambria Math" w:hAnsi="Cambria Math" w:cs="Cambria Math"/>
+          <w:bCs/>
+        </w:rPr>
+        <w:t>T</w:t>
+      </w:r>
+      <w:r>
+        <w:rPr>
+          <w:rFonts w:ascii="Cambria Math" w:eastAsia="Cambria Math" w:hAnsi="Cambria Math" w:cs="Cambria Math"/>
+          <w:bCs/>
+        </w:rPr>
+        <w:t xml:space="preserve">eremos de converter objetos em um espaço 2D contínuo para um conjunto de pixels organizados em uma matriz. Para desenhar pontos, podemos simplesmente identificar o pixel que contém o ponto e colorir o respectivo ponto; para desenhar linhas, podemos usar o algoritmo de </w:t>
+      </w:r>
+      <w:proofErr w:type="spellStart"/>
+      <w:r>
+        <w:rPr>
+          <w:rFonts w:ascii="Cambria Math" w:eastAsia="Cambria Math" w:hAnsi="Cambria Math" w:cs="Cambria Math"/>
+          <w:bCs/>
+        </w:rPr>
+        <w:t>Bresenham</w:t>
+      </w:r>
+      <w:proofErr w:type="spellEnd"/>
+      <w:r>
+        <w:rPr>
+          <w:rFonts w:ascii="Cambria Math" w:eastAsia="Cambria Math" w:hAnsi="Cambria Math" w:cs="Cambria Math"/>
+          <w:bCs/>
+        </w:rPr>
+        <w:t>; porém, para desenhar polígonos, precisamos identificar inicialmente quais pixels vão ser responsáveis pelo espaço do polígono e para isso teremos de descobrir como fazer esse preenchimento.</w:t>
+      </w:r>
+    </w:p>
+    <w:p>
+      <w:pPr>
+        <w:pBdr>
+          <w:top w:val="nil"/>
+          <w:left w:val="nil"/>
+          <w:bottom w:val="nil"/>
+          <w:right w:val="nil"/>
+          <w:between w:val="nil"/>
+        </w:pBdr>
+        <w:spacing w:after="0"/>
+        <w:jc w:val="both"/>
+        <w:rPr>
+          <w:rFonts w:ascii="Cambria Math" w:eastAsia="Cambria Math" w:hAnsi="Cambria Math" w:cs="Cambria Math"/>
+          <w:b/>
+        </w:rPr>
+      </w:pPr>
+    </w:p>
+    <w:p>
+      <w:pPr>
+        <w:spacing w:after="0"/>
+        <w:jc w:val="both"/>
+        <w:rPr>
+          <w:rFonts w:ascii="Cambria Math" w:eastAsia="Cambria Math" w:hAnsi="Cambria Math" w:cs="Cambria Math"/>
+        </w:rPr>
+      </w:pPr>
+      <w:r>
+        <w:rPr>
+          <w:rFonts w:ascii="Cambria Math" w:eastAsia="Cambria Math" w:hAnsi="Cambria Math" w:cs="Cambria Math"/>
+          <w:b/>
+        </w:rPr>
+        <w:t xml:space="preserve">1. </w:t>
+      </w:r>
+      <w:r>
+        <w:rPr>
+          <w:rFonts w:ascii="Cambria Math" w:eastAsia="Cambria Math" w:hAnsi="Cambria Math" w:cs="Cambria Math"/>
+        </w:rPr>
+        <w:t xml:space="preserve">Considere </w:t>
+      </w:r>
+      <w:r>
+        <w:rPr>
+          <w:rFonts w:ascii="Cambria Math" w:eastAsia="Cambria Math" w:hAnsi="Cambria Math" w:cs="Cambria Math"/>
+        </w:rPr>
+        <w:t xml:space="preserve">os vértices de um triângulo como informado abaixo, e os </w:t>
+      </w:r>
+      <w:proofErr w:type="spellStart"/>
+      <w:r>
+        <w:rPr>
+          <w:rFonts w:ascii="Cambria Math" w:eastAsia="Cambria Math" w:hAnsi="Cambria Math" w:cs="Cambria Math"/>
+        </w:rPr>
+        <w:t>pixeis</w:t>
+      </w:r>
+      <w:proofErr w:type="spellEnd"/>
+      <w:r>
+        <w:rPr>
+          <w:rFonts w:ascii="Cambria Math" w:eastAsia="Cambria Math" w:hAnsi="Cambria Math" w:cs="Cambria Math"/>
+        </w:rPr>
+        <w:t xml:space="preserve"> A, B, C</w:t>
+      </w:r>
+    </w:p>
+    <w:p>
+      <w:pPr>
+        <w:spacing w:after="0"/>
+        <w:jc w:val="both"/>
+        <w:rPr>
+          <w:rFonts w:ascii="Cambria Math" w:eastAsia="Cambria Math" w:hAnsi="Cambria Math" w:cs="Cambria Math"/>
+        </w:rPr>
+      </w:pPr>
+    </w:p>
+    <w:p>
+      <w:pPr>
+        <w:spacing w:after="0"/>
+        <w:jc w:val="both"/>
+        <w:rPr>
+          <w:rFonts w:ascii="Cambria Math" w:eastAsia="Cambria Math" w:hAnsi="Cambria Math" w:cs="Cambria Math"/>
+          <w:lang w:val="en-BR"/>
+        </w:rPr>
+      </w:pPr>
+      <w:r>
+        <w:rPr>
+          <w:rFonts w:ascii="Cambria Math" w:eastAsia="Cambria Math" w:hAnsi="Cambria Math" w:cs="Cambria Math"/>
+        </w:rPr>
+        <w:t>Triângulo:  P</w:t>
+      </w:r>
+      <w:r>
+        <w:rPr>
+          <w:rFonts w:ascii="Cambria Math" w:eastAsia="Cambria Math" w:hAnsi="Cambria Math" w:cs="Cambria Math"/>
+          <w:vertAlign w:val="subscript"/>
+        </w:rPr>
+        <w:t>0</w:t>
+      </w:r>
+      <w:r>
+        <w:rPr>
+          <w:rFonts w:ascii="Cambria Math" w:eastAsia="Cambria Math" w:hAnsi="Cambria Math" w:cs="Cambria Math"/>
+        </w:rPr>
+        <w:t xml:space="preserve"> = (2,11)   P</w:t>
+      </w:r>
+      <w:r>
+        <w:rPr>
+          <w:rFonts w:ascii="Cambria Math" w:eastAsia="Cambria Math" w:hAnsi="Cambria Math" w:cs="Cambria Math"/>
+          <w:vertAlign w:val="subscript"/>
+        </w:rPr>
+        <w:t>1</w:t>
+      </w:r>
+      <w:proofErr w:type="gramStart"/>
+      <w:r>
+        <w:rPr>
+          <w:rFonts w:ascii="Cambria Math" w:eastAsia="Cambria Math" w:hAnsi="Cambria Math" w:cs="Cambria Math"/>
+        </w:rPr>
+        <w:t>=(</w:t>
+      </w:r>
+      <w:proofErr w:type="gramEnd"/>
+      <w:r>
+        <w:rPr>
+          <w:rFonts w:ascii="Cambria Math" w:eastAsia="Cambria Math" w:hAnsi="Cambria Math" w:cs="Cambria Math"/>
+        </w:rPr>
+        <w:t>11,7)     P</w:t>
+      </w:r>
+      <w:r>
+        <w:rPr>
+          <w:rFonts w:ascii="Cambria Math" w:eastAsia="Cambria Math" w:hAnsi="Cambria Math" w:cs="Cambria Math"/>
+          <w:vertAlign w:val="subscript"/>
+        </w:rPr>
+        <w:t>2</w:t>
+      </w:r>
+      <w:r>
+        <w:rPr>
+          <w:rFonts w:ascii="Cambria Math" w:eastAsia="Cambria Math" w:hAnsi="Cambria Math" w:cs="Cambria Math"/>
+        </w:rPr>
+        <w:t xml:space="preserve">=(6, 2) </w:t>
+      </w:r>
+    </w:p>
+    <w:p>
+      <w:pPr>
+        <w:spacing w:after="0"/>
+        <w:jc w:val="both"/>
+        <w:rPr>
+          <w:rFonts w:ascii="Cambria Math" w:eastAsia="Cambria Math" w:hAnsi="Cambria Math" w:cs="Cambria Math"/>
+          <w:lang w:val="en-BR"/>
+        </w:rPr>
+      </w:pPr>
+      <w:r>
+        <w:rPr>
+          <w:rFonts w:ascii="Cambria Math" w:eastAsia="Cambria Math" w:hAnsi="Cambria Math" w:cs="Cambria Math"/>
+        </w:rPr>
+        <w:t>Pixels:  A = (5, 7</w:t>
+      </w:r>
+      <w:proofErr w:type="gramStart"/>
+      <w:r>
+        <w:rPr>
+          <w:rFonts w:ascii="Cambria Math" w:eastAsia="Cambria Math" w:hAnsi="Cambria Math" w:cs="Cambria Math"/>
+        </w:rPr>
+        <w:t>)  B</w:t>
+      </w:r>
+      <w:proofErr w:type="gramEnd"/>
+      <w:r>
+        <w:rPr>
+          <w:rFonts w:ascii="Cambria Math" w:eastAsia="Cambria Math" w:hAnsi="Cambria Math" w:cs="Cambria Math"/>
+        </w:rPr>
+        <w:t>=(9, 5)  C=(8, 13)</w:t>
+      </w:r>
+    </w:p>
+    <w:p>
+      <w:pPr>
+        <w:spacing w:after="0"/>
+        <w:jc w:val="both"/>
+        <w:rPr>
+          <w:rFonts w:ascii="Cambria Math" w:eastAsia="Cambria Math" w:hAnsi="Cambria Math" w:cs="Cambria Math"/>
+        </w:rPr>
+      </w:pPr>
+    </w:p>
+    <w:p>
+      <w:pPr>
+        <w:spacing w:after="0"/>
+        <w:jc w:val="both"/>
+        <w:rPr>
+          <w:rFonts w:ascii="Cambria Math" w:eastAsia="Cambria Math" w:hAnsi="Cambria Math" w:cs="Cambria Math"/>
+        </w:rPr>
+      </w:pPr>
+      <w:r>
+        <w:rPr>
+          <w:rFonts w:ascii="Cambria Math" w:eastAsia="Cambria Math" w:hAnsi="Cambria Math" w:cs="Cambria Math"/>
+        </w:rPr>
+        <w:t>Realize os cálculos no espaço abaixo para identificar se os pixels A, B e C estão dentro, fora ou sobre a aresta do triângulo (P</w:t>
+      </w:r>
+      <w:r>
+        <w:rPr>
+          <w:rFonts w:ascii="Cambria Math" w:eastAsia="Cambria Math" w:hAnsi="Cambria Math" w:cs="Cambria Math"/>
+          <w:vertAlign w:val="subscript"/>
+        </w:rPr>
+        <w:t>0</w:t>
+      </w:r>
+      <w:r>
+        <w:rPr>
+          <w:rFonts w:ascii="Cambria Math" w:eastAsia="Cambria Math" w:hAnsi="Cambria Math" w:cs="Cambria Math"/>
+        </w:rPr>
+        <w:t>, P</w:t>
+      </w:r>
+      <w:r>
+        <w:rPr>
+          <w:rFonts w:ascii="Cambria Math" w:eastAsia="Cambria Math" w:hAnsi="Cambria Math" w:cs="Cambria Math"/>
+          <w:vertAlign w:val="subscript"/>
+        </w:rPr>
+        <w:t>1</w:t>
+      </w:r>
+      <w:r>
+        <w:rPr>
+          <w:rFonts w:ascii="Cambria Math" w:eastAsia="Cambria Math" w:hAnsi="Cambria Math" w:cs="Cambria Math"/>
+        </w:rPr>
+        <w:t>, P</w:t>
+      </w:r>
+      <w:r>
+        <w:rPr>
+          <w:rFonts w:ascii="Cambria Math" w:eastAsia="Cambria Math" w:hAnsi="Cambria Math" w:cs="Cambria Math"/>
+          <w:vertAlign w:val="subscript"/>
+        </w:rPr>
+        <w:t>2</w:t>
+      </w:r>
+      <w:r>
+        <w:rPr>
+          <w:rFonts w:ascii="Cambria Math" w:eastAsia="Cambria Math" w:hAnsi="Cambria Math" w:cs="Cambria Math"/>
+        </w:rPr>
+        <w:t>). Considere o centro do pixel como ponto de amostra.</w:t>
+      </w:r>
+    </w:p>
+    <w:p>
+      <w:pPr>
+        <w:pBdr>
+          <w:top w:val="single" w:sz="4" w:space="1" w:color="000000"/>
+          <w:left w:val="single" w:sz="4" w:space="4" w:color="000000"/>
+          <w:bottom w:val="single" w:sz="4" w:space="1" w:color="000000"/>
+          <w:right w:val="single" w:sz="4" w:space="4" w:color="000000"/>
+        </w:pBdr>
+        <w:spacing w:after="0"/>
+        <w:jc w:val="both"/>
+        <w:rPr>
+          <w:rFonts w:ascii="Cambria Math" w:eastAsia="Cambria Math" w:hAnsi="Cambria Math" w:cs="Cambria Math"/>
+        </w:rPr>
+      </w:pPr>
+    </w:p>
+    <w:p>
+      <w:pPr>
+        <w:pBdr>
+          <w:top w:val="single" w:sz="4" w:space="1" w:color="000000"/>
+          <w:left w:val="single" w:sz="4" w:space="4" w:color="000000"/>
+          <w:bottom w:val="single" w:sz="4" w:space="1" w:color="000000"/>
+          <w:right w:val="single" w:sz="4" w:space="4" w:color="000000"/>
+        </w:pBdr>
+        <w:spacing w:after="0"/>
+        <w:jc w:val="both"/>
+        <w:rPr>
+          <w:rFonts w:ascii="Cambria Math" w:eastAsia="Cambria Math" w:hAnsi="Cambria Math" w:cs="Cambria Math"/>
+        </w:rPr>
+      </w:pPr>
+    </w:p>
+    <w:p>
+      <w:pPr>
+        <w:pBdr>
+          <w:top w:val="single" w:sz="4" w:space="1" w:color="000000"/>
+          <w:left w:val="single" w:sz="4" w:space="4" w:color="000000"/>
+          <w:bottom w:val="single" w:sz="4" w:space="1" w:color="000000"/>
+          <w:right w:val="single" w:sz="4" w:space="4" w:color="000000"/>
+        </w:pBdr>
+        <w:spacing w:after="0"/>
+        <w:jc w:val="both"/>
+        <w:rPr>
+          <w:rFonts w:ascii="Cambria Math" w:eastAsia="Cambria Math" w:hAnsi="Cambria Math" w:cs="Cambria Math"/>
+        </w:rPr>
+      </w:pPr>
+    </w:p>
+    <w:p>
+      <w:pPr>
+        <w:pBdr>
+          <w:top w:val="single" w:sz="4" w:space="1" w:color="000000"/>
+          <w:left w:val="single" w:sz="4" w:space="4" w:color="000000"/>
+          <w:bottom w:val="single" w:sz="4" w:space="1" w:color="000000"/>
+          <w:right w:val="single" w:sz="4" w:space="4" w:color="000000"/>
+        </w:pBdr>
+        <w:spacing w:after="0"/>
+        <w:jc w:val="both"/>
+        <w:rPr>
+          <w:rFonts w:ascii="Cambria Math" w:eastAsia="Cambria Math" w:hAnsi="Cambria Math" w:cs="Cambria Math"/>
+        </w:rPr>
+      </w:pPr>
+    </w:p>
+    <w:p>
+      <w:pPr>
+        <w:pBdr>
+          <w:top w:val="single" w:sz="4" w:space="1" w:color="000000"/>
+          <w:left w:val="single" w:sz="4" w:space="4" w:color="000000"/>
+          <w:bottom w:val="single" w:sz="4" w:space="1" w:color="000000"/>
+          <w:right w:val="single" w:sz="4" w:space="4" w:color="000000"/>
+        </w:pBdr>
+        <w:spacing w:after="0"/>
+        <w:jc w:val="both"/>
+        <w:rPr>
+          <w:rFonts w:ascii="Cambria Math" w:eastAsia="Cambria Math" w:hAnsi="Cambria Math" w:cs="Cambria Math"/>
+        </w:rPr>
+      </w:pPr>
+    </w:p>
+    <w:p>
+      <w:pPr>
+        <w:pBdr>
+          <w:top w:val="single" w:sz="4" w:space="1" w:color="000000"/>
+          <w:left w:val="single" w:sz="4" w:space="4" w:color="000000"/>
+          <w:bottom w:val="single" w:sz="4" w:space="1" w:color="000000"/>
+          <w:right w:val="single" w:sz="4" w:space="4" w:color="000000"/>
+        </w:pBdr>
+        <w:spacing w:after="0"/>
+        <w:jc w:val="both"/>
+        <w:rPr>
+          <w:rFonts w:ascii="Cambria Math" w:eastAsia="Cambria Math" w:hAnsi="Cambria Math" w:cs="Cambria Math"/>
+        </w:rPr>
+      </w:pPr>
+    </w:p>
+    <w:p>
+      <w:pPr>
+        <w:pBdr>
+          <w:top w:val="single" w:sz="4" w:space="1" w:color="000000"/>
+          <w:left w:val="single" w:sz="4" w:space="4" w:color="000000"/>
+          <w:bottom w:val="single" w:sz="4" w:space="1" w:color="000000"/>
+          <w:right w:val="single" w:sz="4" w:space="4" w:color="000000"/>
+        </w:pBdr>
+        <w:spacing w:after="0"/>
+        <w:jc w:val="both"/>
+        <w:rPr>
+          <w:rFonts w:ascii="Cambria Math" w:eastAsia="Cambria Math" w:hAnsi="Cambria Math" w:cs="Cambria Math"/>
+        </w:rPr>
+      </w:pPr>
+    </w:p>
+    <w:p>
+      <w:pPr>
+        <w:pBdr>
+          <w:top w:val="single" w:sz="4" w:space="1" w:color="000000"/>
+          <w:left w:val="single" w:sz="4" w:space="4" w:color="000000"/>
+          <w:bottom w:val="single" w:sz="4" w:space="1" w:color="000000"/>
+          <w:right w:val="single" w:sz="4" w:space="4" w:color="000000"/>
+        </w:pBdr>
+        <w:spacing w:after="0"/>
+        <w:jc w:val="both"/>
+        <w:rPr>
+          <w:rFonts w:ascii="Cambria Math" w:eastAsia="Cambria Math" w:hAnsi="Cambria Math" w:cs="Cambria Math"/>
+        </w:rPr>
+      </w:pPr>
+    </w:p>
+    <w:p>
+      <w:pPr>
+        <w:pBdr>
+          <w:top w:val="single" w:sz="4" w:space="1" w:color="000000"/>
+          <w:left w:val="single" w:sz="4" w:space="4" w:color="000000"/>
+          <w:bottom w:val="single" w:sz="4" w:space="1" w:color="000000"/>
+          <w:right w:val="single" w:sz="4" w:space="4" w:color="000000"/>
+        </w:pBdr>
+        <w:spacing w:after="0"/>
+        <w:jc w:val="both"/>
+        <w:rPr>
+          <w:rFonts w:ascii="Cambria Math" w:eastAsia="Cambria Math" w:hAnsi="Cambria Math" w:cs="Cambria Math"/>
+        </w:rPr>
+      </w:pPr>
+    </w:p>
+    <w:p>
+      <w:pPr>
+        <w:pBdr>
+          <w:top w:val="single" w:sz="4" w:space="1" w:color="000000"/>
+          <w:left w:val="single" w:sz="4" w:space="4" w:color="000000"/>
+          <w:bottom w:val="single" w:sz="4" w:space="1" w:color="000000"/>
+          <w:right w:val="single" w:sz="4" w:space="4" w:color="000000"/>
+        </w:pBdr>
+        <w:spacing w:after="0"/>
+        <w:jc w:val="both"/>
+        <w:rPr>
+          <w:rFonts w:ascii="Cambria Math" w:eastAsia="Cambria Math" w:hAnsi="Cambria Math" w:cs="Cambria Math"/>
+        </w:rPr>
+      </w:pPr>
+    </w:p>
+    <w:p>
+      <w:pPr>
+        <w:pBdr>
+          <w:top w:val="single" w:sz="4" w:space="1" w:color="000000"/>
+          <w:left w:val="single" w:sz="4" w:space="4" w:color="000000"/>
+          <w:bottom w:val="single" w:sz="4" w:space="1" w:color="000000"/>
+          <w:right w:val="single" w:sz="4" w:space="4" w:color="000000"/>
+        </w:pBdr>
+        <w:spacing w:after="0"/>
+        <w:jc w:val="both"/>
+        <w:rPr>
+          <w:rFonts w:ascii="Cambria Math" w:eastAsia="Cambria Math" w:hAnsi="Cambria Math" w:cs="Cambria Math"/>
+        </w:rPr>
+      </w:pPr>
+    </w:p>
+    <w:p>
+      <w:pPr>
+        <w:pBdr>
+          <w:top w:val="single" w:sz="4" w:space="1" w:color="000000"/>
+          <w:left w:val="single" w:sz="4" w:space="4" w:color="000000"/>
+          <w:bottom w:val="single" w:sz="4" w:space="1" w:color="000000"/>
+          <w:right w:val="single" w:sz="4" w:space="4" w:color="000000"/>
+        </w:pBdr>
+        <w:spacing w:after="0"/>
+        <w:jc w:val="both"/>
+        <w:rPr>
+          <w:rFonts w:ascii="Cambria Math" w:eastAsia="Cambria Math" w:hAnsi="Cambria Math" w:cs="Cambria Math"/>
+        </w:rPr>
+      </w:pPr>
+    </w:p>
+    <w:p>
+      <w:pPr>
+        <w:pBdr>
+          <w:top w:val="single" w:sz="4" w:space="1" w:color="000000"/>
+          <w:left w:val="single" w:sz="4" w:space="4" w:color="000000"/>
+          <w:bottom w:val="single" w:sz="4" w:space="1" w:color="000000"/>
+          <w:right w:val="single" w:sz="4" w:space="4" w:color="000000"/>
+        </w:pBdr>
+        <w:spacing w:after="0"/>
+        <w:jc w:val="both"/>
+        <w:rPr>
+          <w:rFonts w:ascii="Cambria Math" w:eastAsia="Cambria Math" w:hAnsi="Cambria Math" w:cs="Cambria Math"/>
+        </w:rPr>
+      </w:pPr>
+    </w:p>
+    <w:p>
+      <w:pPr>
+        <w:pBdr>
+          <w:top w:val="single" w:sz="4" w:space="1" w:color="000000"/>
+          <w:left w:val="single" w:sz="4" w:space="4" w:color="000000"/>
+          <w:bottom w:val="single" w:sz="4" w:space="1" w:color="000000"/>
+          <w:right w:val="single" w:sz="4" w:space="4" w:color="000000"/>
+        </w:pBdr>
+        <w:spacing w:after="0"/>
+        <w:jc w:val="both"/>
+        <w:rPr>
+          <w:rFonts w:ascii="Cambria Math" w:eastAsia="Cambria Math" w:hAnsi="Cambria Math" w:cs="Cambria Math"/>
+        </w:rPr>
+      </w:pPr>
+    </w:p>
+    <w:p>
+      <w:pPr>
+        <w:pBdr>
+          <w:top w:val="single" w:sz="4" w:space="1" w:color="000000"/>
+          <w:left w:val="single" w:sz="4" w:space="4" w:color="000000"/>
+          <w:bottom w:val="single" w:sz="4" w:space="1" w:color="000000"/>
+          <w:right w:val="single" w:sz="4" w:space="4" w:color="000000"/>
+        </w:pBdr>
+        <w:spacing w:after="0"/>
+        <w:jc w:val="both"/>
+        <w:rPr>
+          <w:rFonts w:ascii="Cambria Math" w:eastAsia="Cambria Math" w:hAnsi="Cambria Math" w:cs="Cambria Math"/>
+        </w:rPr>
+      </w:pPr>
+    </w:p>
+    <w:p>
+      <w:pPr>
+        <w:pBdr>
+          <w:top w:val="single" w:sz="4" w:space="1" w:color="000000"/>
+          <w:left w:val="single" w:sz="4" w:space="4" w:color="000000"/>
+          <w:bottom w:val="single" w:sz="4" w:space="1" w:color="000000"/>
+          <w:right w:val="single" w:sz="4" w:space="4" w:color="000000"/>
+        </w:pBdr>
+        <w:spacing w:after="0"/>
+        <w:jc w:val="both"/>
+        <w:rPr>
+          <w:rFonts w:ascii="Cambria Math" w:eastAsia="Cambria Math" w:hAnsi="Cambria Math" w:cs="Cambria Math"/>
+        </w:rPr>
+      </w:pPr>
+    </w:p>
+    <w:p>
+      <w:pPr>
+        <w:pBdr>
+          <w:top w:val="single" w:sz="4" w:space="1" w:color="000000"/>
+          <w:left w:val="single" w:sz="4" w:space="4" w:color="000000"/>
+          <w:bottom w:val="single" w:sz="4" w:space="1" w:color="000000"/>
+          <w:right w:val="single" w:sz="4" w:space="4" w:color="000000"/>
+        </w:pBdr>
+        <w:spacing w:after="0"/>
+        <w:jc w:val="both"/>
+        <w:rPr>
+          <w:rFonts w:ascii="Cambria Math" w:eastAsia="Cambria Math" w:hAnsi="Cambria Math" w:cs="Cambria Math"/>
+        </w:rPr>
+      </w:pPr>
+    </w:p>
+    <w:p>
+      <w:pPr>
+        <w:pBdr>
+          <w:top w:val="single" w:sz="4" w:space="1" w:color="000000"/>
+          <w:left w:val="single" w:sz="4" w:space="4" w:color="000000"/>
+          <w:bottom w:val="single" w:sz="4" w:space="1" w:color="000000"/>
+          <w:right w:val="single" w:sz="4" w:space="4" w:color="000000"/>
+        </w:pBdr>
+        <w:spacing w:after="0"/>
+        <w:jc w:val="both"/>
+        <w:rPr>
+          <w:rFonts w:ascii="Cambria Math" w:eastAsia="Cambria Math" w:hAnsi="Cambria Math" w:cs="Cambria Math"/>
+        </w:rPr>
+      </w:pPr>
+    </w:p>
+    <w:p>
+      <w:pPr>
+        <w:pBdr>
+          <w:top w:val="single" w:sz="4" w:space="1" w:color="000000"/>
+          <w:left w:val="single" w:sz="4" w:space="4" w:color="000000"/>
+          <w:bottom w:val="single" w:sz="4" w:space="1" w:color="000000"/>
+          <w:right w:val="single" w:sz="4" w:space="4" w:color="000000"/>
+        </w:pBdr>
+        <w:spacing w:after="0"/>
+        <w:jc w:val="both"/>
+        <w:rPr>
+          <w:rFonts w:ascii="Cambria Math" w:eastAsia="Cambria Math" w:hAnsi="Cambria Math" w:cs="Cambria Math"/>
+        </w:rPr>
+      </w:pPr>
+    </w:p>
+    <w:p>
+      <w:pPr>
+        <w:pBdr>
+          <w:top w:val="single" w:sz="4" w:space="1" w:color="000000"/>
+          <w:left w:val="single" w:sz="4" w:space="4" w:color="000000"/>
+          <w:bottom w:val="single" w:sz="4" w:space="1" w:color="000000"/>
+          <w:right w:val="single" w:sz="4" w:space="4" w:color="000000"/>
+        </w:pBdr>
+        <w:spacing w:after="0"/>
+        <w:jc w:val="both"/>
+        <w:rPr>
+          <w:rFonts w:ascii="Cambria Math" w:eastAsia="Cambria Math" w:hAnsi="Cambria Math" w:cs="Cambria Math"/>
+        </w:rPr>
+      </w:pPr>
+    </w:p>
+    <w:p>
+      <w:pPr>
+        <w:pBdr>
+          <w:top w:val="single" w:sz="4" w:space="1" w:color="000000"/>
+          <w:left w:val="single" w:sz="4" w:space="4" w:color="000000"/>
+          <w:bottom w:val="single" w:sz="4" w:space="1" w:color="000000"/>
+          <w:right w:val="single" w:sz="4" w:space="4" w:color="000000"/>
+        </w:pBdr>
+        <w:spacing w:after="0"/>
+        <w:jc w:val="both"/>
+        <w:rPr>
+          <w:rFonts w:ascii="Cambria Math" w:eastAsia="Cambria Math" w:hAnsi="Cambria Math" w:cs="Cambria Math"/>
+        </w:rPr>
+      </w:pPr>
+    </w:p>
+    <w:p>
+      <w:pPr>
+        <w:pBdr>
+          <w:top w:val="single" w:sz="4" w:space="1" w:color="000000"/>
+          <w:left w:val="single" w:sz="4" w:space="4" w:color="000000"/>
+          <w:bottom w:val="single" w:sz="4" w:space="1" w:color="000000"/>
+          <w:right w:val="single" w:sz="4" w:space="4" w:color="000000"/>
+        </w:pBdr>
+        <w:spacing w:after="0"/>
+        <w:jc w:val="both"/>
+        <w:rPr>
+          <w:rFonts w:ascii="Cambria Math" w:eastAsia="Cambria Math" w:hAnsi="Cambria Math" w:cs="Cambria Math"/>
+        </w:rPr>
+      </w:pPr>
+    </w:p>
+    <w:p>
+      <w:pPr>
+        <w:pBdr>
+          <w:top w:val="single" w:sz="4" w:space="1" w:color="000000"/>
+          <w:left w:val="single" w:sz="4" w:space="4" w:color="000000"/>
+          <w:bottom w:val="single" w:sz="4" w:space="1" w:color="000000"/>
+          <w:right w:val="single" w:sz="4" w:space="4" w:color="000000"/>
+        </w:pBdr>
+        <w:spacing w:after="0"/>
+        <w:jc w:val="both"/>
+        <w:rPr>
+          <w:rFonts w:ascii="Cambria Math" w:eastAsia="Cambria Math" w:hAnsi="Cambria Math" w:cs="Cambria Math"/>
+        </w:rPr>
+      </w:pPr>
+    </w:p>
+    <w:p>
+      <w:pPr>
+        <w:pBdr>
+          <w:top w:val="single" w:sz="4" w:space="1" w:color="000000"/>
+          <w:left w:val="single" w:sz="4" w:space="4" w:color="000000"/>
+          <w:bottom w:val="single" w:sz="4" w:space="1" w:color="000000"/>
+          <w:right w:val="single" w:sz="4" w:space="4" w:color="000000"/>
+        </w:pBdr>
+        <w:spacing w:after="0"/>
+        <w:jc w:val="both"/>
+        <w:rPr>
+          <w:rFonts w:ascii="Cambria Math" w:eastAsia="Cambria Math" w:hAnsi="Cambria Math" w:cs="Cambria Math"/>
+        </w:rPr>
+      </w:pPr>
+    </w:p>
+    <w:p>
+      <w:pPr>
+        <w:pBdr>
+          <w:top w:val="single" w:sz="4" w:space="1" w:color="000000"/>
+          <w:left w:val="single" w:sz="4" w:space="4" w:color="000000"/>
+          <w:bottom w:val="single" w:sz="4" w:space="1" w:color="000000"/>
+          <w:right w:val="single" w:sz="4" w:space="4" w:color="000000"/>
+        </w:pBdr>
+        <w:spacing w:after="0"/>
+        <w:jc w:val="both"/>
+        <w:rPr>
+          <w:rFonts w:ascii="Cambria Math" w:eastAsia="Cambria Math" w:hAnsi="Cambria Math" w:cs="Cambria Math"/>
+        </w:rPr>
+      </w:pPr>
+    </w:p>
+    <w:p>
+      <w:pPr>
+        <w:pBdr>
+          <w:top w:val="single" w:sz="4" w:space="1" w:color="000000"/>
+          <w:left w:val="single" w:sz="4" w:space="4" w:color="000000"/>
+          <w:bottom w:val="single" w:sz="4" w:space="1" w:color="000000"/>
+          <w:right w:val="single" w:sz="4" w:space="4" w:color="000000"/>
+        </w:pBdr>
+        <w:spacing w:after="0"/>
+        <w:jc w:val="both"/>
+        <w:rPr>
+          <w:rFonts w:ascii="Cambria Math" w:eastAsia="Cambria Math" w:hAnsi="Cambria Math" w:cs="Cambria Math"/>
+        </w:rPr>
+      </w:pPr>
+    </w:p>
+    <w:p>
+      <w:pPr>
+        <w:pBdr>
+          <w:top w:val="single" w:sz="4" w:space="1" w:color="000000"/>
+          <w:left w:val="single" w:sz="4" w:space="4" w:color="000000"/>
+          <w:bottom w:val="single" w:sz="4" w:space="1" w:color="000000"/>
+          <w:right w:val="single" w:sz="4" w:space="4" w:color="000000"/>
+        </w:pBdr>
+        <w:spacing w:after="0"/>
+        <w:jc w:val="both"/>
+        <w:rPr>
+          <w:rFonts w:ascii="Cambria Math" w:eastAsia="Cambria Math" w:hAnsi="Cambria Math" w:cs="Cambria Math"/>
+        </w:rPr>
+      </w:pPr>
+    </w:p>
+    <w:p>
+      <w:pPr>
+        <w:spacing w:after="0"/>
+        <w:jc w:val="both"/>
+        <w:rPr>
+          <w:rFonts w:ascii="Cambria Math" w:eastAsia="Cambria Math" w:hAnsi="Cambria Math" w:cs="Cambria Math"/>
+        </w:rPr>
+      </w:pPr>
+    </w:p>
+    <w:p>
+      <w:pPr>
+        <w:spacing w:after="0"/>
+        <w:jc w:val="both"/>
+        <w:rPr>
+          <w:rFonts w:ascii="Cambria Math" w:eastAsia="Cambria Math" w:hAnsi="Cambria Math" w:cs="Cambria Math"/>
+        </w:rPr>
+      </w:pPr>
+      <w:r>
+        <w:rPr>
+          <w:rFonts w:ascii="Cambria Math" w:eastAsia="Cambria Math" w:hAnsi="Cambria Math" w:cs="Cambria Math"/>
+        </w:rPr>
+        <w:t>2. Desenhe os pontos e verifique se seus cálculos estão coerentes.</w:t>
+      </w:r>
+    </w:p>
+    <w:p>
+      <w:pPr>
+        <w:spacing w:after="0"/>
+        <w:jc w:val="both"/>
+        <w:rPr>
+          <w:rFonts w:ascii="Cambria Math" w:eastAsia="Cambria Math" w:hAnsi="Cambria Math" w:cs="Cambria Math"/>
+        </w:rPr>
+      </w:pPr>
+    </w:p>
+    <w:p>
+      <w:pPr>
+        <w:spacing w:after="0"/>
+        <w:jc w:val="both"/>
+        <w:rPr>
+          <w:rFonts w:ascii="Cambria Math" w:eastAsia="Cambria Math" w:hAnsi="Cambria Math" w:cs="Cambria Math"/>
+        </w:rPr>
+      </w:pPr>
+      <w:r>
+        <w:rPr>
+          <w:rFonts w:ascii="Cambria Math" w:eastAsia="Cambria Math" w:hAnsi="Cambria Math" w:cs="Cambria Math"/>
         </w:rPr>
         <w:drawing>
-          <wp:anchor distT="0" distB="0" distL="114300" distR="114300" simplePos="0" relativeHeight="251658240" behindDoc="0" locked="0" layoutInCell="1" hidden="0" allowOverlap="1" wp14:anchorId="7E1DA8BD" wp14:editId="52DF5FCF">
-            <wp:simplePos x="0" y="0"/>
-            <wp:positionH relativeFrom="column">
-              <wp:posOffset>3163596</wp:posOffset>
-            </wp:positionH>
-            <wp:positionV relativeFrom="paragraph">
-              <wp:posOffset>171528</wp:posOffset>
-            </wp:positionV>
-            <wp:extent cx="3383977" cy="1684435"/>
+          <wp:inline distT="0" distB="0" distL="0" distR="0" wp14:anchorId="2212443A" wp14:editId="190E8BE3">
+            <wp:extent cx="6480175" cy="4344670"/>
             <wp:effectExtent l="0" t="0" r="0" b="0"/>
-            <wp:wrapSquare wrapText="bothSides" distT="0" distB="0" distL="114300" distR="114300"/>
-            <wp:docPr id="71" name="image1.png" descr="Gráfico, Gráfico de radar&#10;&#10;Descrição gerada automaticamente"/>
-            <wp:cNvGraphicFramePr/>
+            <wp:docPr id="1" name="Picture 1"/>
+            <wp:cNvGraphicFramePr>
+              <a:graphicFrameLocks xmlns:a="http://schemas.openxmlformats.org/drawingml/2006/main" noChangeAspect="1"/>
+            </wp:cNvGraphicFramePr>
             <a:graphic xmlns:a="http://schemas.openxmlformats.org/drawingml/2006/main">
               <a:graphicData uri="http://schemas.openxmlformats.org/drawingml/2006/picture">
                 <pic:pic xmlns:pic="http://schemas.openxmlformats.org/drawingml/2006/picture">
                   <pic:nvPicPr>
-                    <pic:cNvPr id="0" name="image1.png" descr="Gráfico, Gráfico de radar&#10;&#10;Descrição gerada automaticamente"/>
-                    <pic:cNvPicPr preferRelativeResize="0"/>
+                    <pic:cNvPr id="1" name=""/>
+                    <pic:cNvPicPr/>
                   </pic:nvPicPr>
                   <pic:blipFill>
                     <a:blip r:embed="rId9"/>
-                    <a:srcRect/>
                     <a:stretch>
                       <a:fillRect/>
                     </a:stretch>
@@ -258,164 +968,11 @@
                   <pic:spPr>
                     <a:xfrm>
                       <a:off x="0" y="0"/>
-                      <a:ext cx="3383977" cy="1684435"/>
+                      <a:ext cx="6480175" cy="4344670"/>
                     </a:xfrm>
                     <a:prstGeom prst="rect">
                       <a:avLst/>
                     </a:prstGeom>
-                    <a:ln/>
-                  </pic:spPr>
-                </pic:pic>
-              </a:graphicData>
-            </a:graphic>
-          </wp:anchor>
-        </w:drawing>
-      </w:r>
-    </w:p>
-    <w:p>
-      <w:pPr>
-        <w:spacing w:after="0"/>
-        <w:jc w:val="both"/>
-        <w:rPr>
-          <w:rFonts w:ascii="Cambria Math" w:eastAsia="Cambria Math" w:hAnsi="Cambria Math" w:cs="Cambria Math"/>
-        </w:rPr>
-      </w:pPr>
-      <w:r>
-        <w:rPr>
-          <w:rFonts w:ascii="Cambria Math" w:eastAsia="Cambria Math" w:hAnsi="Cambria Math" w:cs="Cambria Math"/>
-        </w:rPr>
-        <w:t>Como visto nas aulas, os objetos 3D são projetados em uma imagem 2D muito similar ao funcionamento de uma câmera fotográfica. Essa projeção traz os pontos no espaço 3D para uma imagem no espaço 2D. As imagens vão estar totalmente invertidas, mas os ajustes para a exibição correta são simples, bastando ter cuidado com os eixos do espaço 2D.</w:t>
-      </w:r>
-    </w:p>
-    <w:p>
-      <w:pPr>
-        <w:spacing w:after="0" w:line="259" w:lineRule="auto"/>
-        <w:rPr>
-          <w:rFonts w:ascii="Cambria Math" w:eastAsia="Cambria Math" w:hAnsi="Cambria Math" w:cs="Cambria Math"/>
-        </w:rPr>
-      </w:pPr>
-    </w:p>
-    <w:p>
-      <w:pPr>
-        <w:pBdr>
-          <w:top w:val="nil"/>
-          <w:left w:val="nil"/>
-          <w:bottom w:val="nil"/>
-          <w:right w:val="nil"/>
-          <w:between w:val="nil"/>
-        </w:pBdr>
-        <w:spacing w:after="0"/>
-        <w:jc w:val="both"/>
-        <w:rPr>
-          <w:rFonts w:ascii="Cambria Math" w:eastAsia="Cambria Math" w:hAnsi="Cambria Math" w:cs="Cambria Math"/>
-          <w:b/>
-        </w:rPr>
-      </w:pPr>
-      <w:r>
-        <w:rPr>
-          <w:rFonts w:ascii="Cambria Math" w:eastAsia="Cambria Math" w:hAnsi="Cambria Math" w:cs="Cambria Math"/>
-          <w:b/>
-        </w:rPr>
-        <w:t xml:space="preserve">Na próxima etapa, teremos de converter objetos em um espaço 2D contínuo para um conjunto de pixels organizados em uma matriz. Para desenhar pontos, podemos simplesmente identificar o pixel que contém o ponto e colorir o respectivo ponto; para desenhar linhas, podemos usar o algoritmo de </w:t>
-      </w:r>
-      <w:proofErr w:type="spellStart"/>
-      <w:r>
-        <w:rPr>
-          <w:rFonts w:ascii="Cambria Math" w:eastAsia="Cambria Math" w:hAnsi="Cambria Math" w:cs="Cambria Math"/>
-          <w:b/>
-        </w:rPr>
-        <w:t>Bresenham</w:t>
-      </w:r>
-      <w:proofErr w:type="spellEnd"/>
-      <w:r>
-        <w:rPr>
-          <w:rFonts w:ascii="Cambria Math" w:eastAsia="Cambria Math" w:hAnsi="Cambria Math" w:cs="Cambria Math"/>
-          <w:b/>
-        </w:rPr>
-        <w:t>; porém, para desenhar polígonos, precisamos identificar inicialmente quais pixels vão ser responsáveis pelo espaço do polígono e para isso teremos de descobrir como fazer esse preenchimento.</w:t>
-      </w:r>
-    </w:p>
-    <w:p>
-      <w:pPr>
-        <w:pBdr>
-          <w:top w:val="nil"/>
-          <w:left w:val="nil"/>
-          <w:bottom w:val="nil"/>
-          <w:right w:val="nil"/>
-          <w:between w:val="nil"/>
-        </w:pBdr>
-        <w:spacing w:after="0"/>
-        <w:jc w:val="both"/>
-        <w:rPr>
-          <w:rFonts w:ascii="Cambria Math" w:eastAsia="Cambria Math" w:hAnsi="Cambria Math" w:cs="Cambria Math"/>
-          <w:b/>
-        </w:rPr>
-      </w:pPr>
-    </w:p>
-    <w:p>
-      <w:pPr>
-        <w:spacing w:after="0"/>
-        <w:jc w:val="both"/>
-        <w:rPr>
-          <w:rFonts w:ascii="Cambria Math" w:eastAsia="Cambria Math" w:hAnsi="Cambria Math" w:cs="Cambria Math"/>
-        </w:rPr>
-      </w:pPr>
-      <w:r>
-        <w:rPr>
-          <w:rFonts w:ascii="Cambria Math" w:eastAsia="Cambria Math" w:hAnsi="Cambria Math" w:cs="Cambria Math"/>
-          <w:b/>
-        </w:rPr>
-        <w:t xml:space="preserve">1. </w:t>
-      </w:r>
-      <w:r>
-        <w:rPr>
-          <w:rFonts w:ascii="Cambria Math" w:eastAsia="Cambria Math" w:hAnsi="Cambria Math" w:cs="Cambria Math"/>
-        </w:rPr>
-        <w:t>Considere o espaço da tela abaixo.</w:t>
-      </w:r>
-    </w:p>
-    <w:p>
-      <w:pPr>
-        <w:spacing w:after="0"/>
-        <w:jc w:val="both"/>
-        <w:rPr>
-          <w:rFonts w:ascii="Cambria Math" w:eastAsia="Cambria Math" w:hAnsi="Cambria Math" w:cs="Cambria Math"/>
-        </w:rPr>
-      </w:pPr>
-      <w:r>
-        <w:rPr>
-          <w:rFonts w:ascii="Cambria Math" w:eastAsia="Cambria Math" w:hAnsi="Cambria Math" w:cs="Cambria Math"/>
-          <w:noProof/>
-        </w:rPr>
-        <w:drawing>
-          <wp:inline distT="114300" distB="114300" distL="114300" distR="114300" wp14:anchorId="5E6B597F" wp14:editId="57553A0C">
-            <wp:extent cx="6479230" cy="4445000"/>
-            <wp:effectExtent l="0" t="0" r="0" b="0"/>
-            <wp:docPr id="70" name="image2.png"/>
-            <wp:cNvGraphicFramePr/>
-            <a:graphic xmlns:a="http://schemas.openxmlformats.org/drawingml/2006/main">
-              <a:graphicData uri="http://schemas.openxmlformats.org/drawingml/2006/picture">
-                <pic:pic xmlns:pic="http://schemas.openxmlformats.org/drawingml/2006/picture">
-                  <pic:nvPicPr>
-                    <pic:cNvPr id="0" name="image2.png"/>
-                    <pic:cNvPicPr preferRelativeResize="0"/>
-                  </pic:nvPicPr>
-                  <pic:blipFill>
-                    <a:blip r:embed="rId10"/>
-                    <a:srcRect/>
-                    <a:stretch>
-                      <a:fillRect/>
-                    </a:stretch>
-                  </pic:blipFill>
-                  <pic:spPr>
-                    <a:xfrm>
-                      <a:off x="0" y="0"/>
-                      <a:ext cx="6479230" cy="4445000"/>
-                    </a:xfrm>
-                    <a:prstGeom prst="rect">
-                      <a:avLst/>
-                    </a:prstGeom>
-                    <a:ln/>
                   </pic:spPr>
                 </pic:pic>
               </a:graphicData>
@@ -426,714 +983,6 @@
     </w:p>
     <w:p>
       <w:pPr>
-        <w:spacing w:after="0"/>
-        <w:jc w:val="both"/>
-        <w:rPr>
-          <w:rFonts w:ascii="Cambria Math" w:eastAsia="Cambria Math" w:hAnsi="Cambria Math" w:cs="Cambria Math"/>
-        </w:rPr>
-      </w:pPr>
-      <w:r>
-        <w:rPr>
-          <w:rFonts w:ascii="Cambria Math" w:eastAsia="Cambria Math" w:hAnsi="Cambria Math" w:cs="Cambria Math"/>
-        </w:rPr>
-        <w:t>Realize os cálculos no espaço abaixo para identificar se os pixels A, B e C estão dentro, fora ou sobre a aresta do triângulo (P</w:t>
-      </w:r>
-      <w:r>
-        <w:rPr>
-          <w:rFonts w:ascii="Cambria Math" w:eastAsia="Cambria Math" w:hAnsi="Cambria Math" w:cs="Cambria Math"/>
-          <w:vertAlign w:val="subscript"/>
-        </w:rPr>
-        <w:t>0</w:t>
-      </w:r>
-      <w:r>
-        <w:rPr>
-          <w:rFonts w:ascii="Cambria Math" w:eastAsia="Cambria Math" w:hAnsi="Cambria Math" w:cs="Cambria Math"/>
-        </w:rPr>
-        <w:t>, P</w:t>
-      </w:r>
-      <w:r>
-        <w:rPr>
-          <w:rFonts w:ascii="Cambria Math" w:eastAsia="Cambria Math" w:hAnsi="Cambria Math" w:cs="Cambria Math"/>
-          <w:vertAlign w:val="subscript"/>
-        </w:rPr>
-        <w:t>1</w:t>
-      </w:r>
-      <w:r>
-        <w:rPr>
-          <w:rFonts w:ascii="Cambria Math" w:eastAsia="Cambria Math" w:hAnsi="Cambria Math" w:cs="Cambria Math"/>
-        </w:rPr>
-        <w:t>, P</w:t>
-      </w:r>
-      <w:r>
-        <w:rPr>
-          <w:rFonts w:ascii="Cambria Math" w:eastAsia="Cambria Math" w:hAnsi="Cambria Math" w:cs="Cambria Math"/>
-          <w:vertAlign w:val="subscript"/>
-        </w:rPr>
-        <w:t>2</w:t>
-      </w:r>
-      <w:r>
-        <w:rPr>
-          <w:rFonts w:ascii="Cambria Math" w:eastAsia="Cambria Math" w:hAnsi="Cambria Math" w:cs="Cambria Math"/>
-        </w:rPr>
-        <w:t>). Considere o centro do pixel como ponto de amostra.</w:t>
-      </w:r>
-    </w:p>
-    <w:p>
-      <w:pPr>
-        <w:pBdr>
-          <w:top w:val="single" w:sz="4" w:space="1" w:color="000000"/>
-          <w:left w:val="single" w:sz="4" w:space="4" w:color="000000"/>
-          <w:bottom w:val="single" w:sz="4" w:space="1" w:color="000000"/>
-          <w:right w:val="single" w:sz="4" w:space="4" w:color="000000"/>
-        </w:pBdr>
-        <w:spacing w:after="0"/>
-        <w:jc w:val="both"/>
-        <w:rPr>
-          <w:rFonts w:ascii="Cambria Math" w:eastAsia="Cambria Math" w:hAnsi="Cambria Math" w:cs="Cambria Math"/>
-        </w:rPr>
-      </w:pPr>
-    </w:p>
-    <w:p>
-      <w:pPr>
-        <w:pBdr>
-          <w:top w:val="single" w:sz="4" w:space="1" w:color="000000"/>
-          <w:left w:val="single" w:sz="4" w:space="4" w:color="000000"/>
-          <w:bottom w:val="single" w:sz="4" w:space="1" w:color="000000"/>
-          <w:right w:val="single" w:sz="4" w:space="4" w:color="000000"/>
-        </w:pBdr>
-        <w:spacing w:after="0"/>
-        <w:jc w:val="both"/>
-        <w:rPr>
-          <w:rFonts w:ascii="Cambria Math" w:eastAsia="Cambria Math" w:hAnsi="Cambria Math" w:cs="Cambria Math"/>
-        </w:rPr>
-      </w:pPr>
-    </w:p>
-    <w:p>
-      <w:pPr>
-        <w:pBdr>
-          <w:top w:val="single" w:sz="4" w:space="1" w:color="000000"/>
-          <w:left w:val="single" w:sz="4" w:space="4" w:color="000000"/>
-          <w:bottom w:val="single" w:sz="4" w:space="1" w:color="000000"/>
-          <w:right w:val="single" w:sz="4" w:space="4" w:color="000000"/>
-        </w:pBdr>
-        <w:spacing w:after="0"/>
-        <w:jc w:val="both"/>
-        <w:rPr>
-          <w:rFonts w:ascii="Cambria Math" w:eastAsia="Cambria Math" w:hAnsi="Cambria Math" w:cs="Cambria Math"/>
-        </w:rPr>
-      </w:pPr>
-    </w:p>
-    <w:p>
-      <w:pPr>
-        <w:pBdr>
-          <w:top w:val="single" w:sz="4" w:space="1" w:color="000000"/>
-          <w:left w:val="single" w:sz="4" w:space="4" w:color="000000"/>
-          <w:bottom w:val="single" w:sz="4" w:space="1" w:color="000000"/>
-          <w:right w:val="single" w:sz="4" w:space="4" w:color="000000"/>
-        </w:pBdr>
-        <w:spacing w:after="0"/>
-        <w:jc w:val="both"/>
-        <w:rPr>
-          <w:rFonts w:ascii="Cambria Math" w:eastAsia="Cambria Math" w:hAnsi="Cambria Math" w:cs="Cambria Math"/>
-        </w:rPr>
-      </w:pPr>
-    </w:p>
-    <w:p>
-      <w:pPr>
-        <w:pBdr>
-          <w:top w:val="single" w:sz="4" w:space="1" w:color="000000"/>
-          <w:left w:val="single" w:sz="4" w:space="4" w:color="000000"/>
-          <w:bottom w:val="single" w:sz="4" w:space="1" w:color="000000"/>
-          <w:right w:val="single" w:sz="4" w:space="4" w:color="000000"/>
-        </w:pBdr>
-        <w:spacing w:after="0"/>
-        <w:jc w:val="both"/>
-        <w:rPr>
-          <w:rFonts w:ascii="Cambria Math" w:eastAsia="Cambria Math" w:hAnsi="Cambria Math" w:cs="Cambria Math"/>
-        </w:rPr>
-      </w:pPr>
-    </w:p>
-    <w:p>
-      <w:pPr>
-        <w:pBdr>
-          <w:top w:val="single" w:sz="4" w:space="1" w:color="000000"/>
-          <w:left w:val="single" w:sz="4" w:space="4" w:color="000000"/>
-          <w:bottom w:val="single" w:sz="4" w:space="1" w:color="000000"/>
-          <w:right w:val="single" w:sz="4" w:space="4" w:color="000000"/>
-        </w:pBdr>
-        <w:spacing w:after="0"/>
-        <w:jc w:val="both"/>
-        <w:rPr>
-          <w:rFonts w:ascii="Cambria Math" w:eastAsia="Cambria Math" w:hAnsi="Cambria Math" w:cs="Cambria Math"/>
-        </w:rPr>
-      </w:pPr>
-    </w:p>
-    <w:p>
-      <w:pPr>
-        <w:pBdr>
-          <w:top w:val="single" w:sz="4" w:space="1" w:color="000000"/>
-          <w:left w:val="single" w:sz="4" w:space="4" w:color="000000"/>
-          <w:bottom w:val="single" w:sz="4" w:space="1" w:color="000000"/>
-          <w:right w:val="single" w:sz="4" w:space="4" w:color="000000"/>
-        </w:pBdr>
-        <w:spacing w:after="0"/>
-        <w:jc w:val="both"/>
-        <w:rPr>
-          <w:rFonts w:ascii="Cambria Math" w:eastAsia="Cambria Math" w:hAnsi="Cambria Math" w:cs="Cambria Math"/>
-        </w:rPr>
-      </w:pPr>
-    </w:p>
-    <w:p>
-      <w:pPr>
-        <w:pBdr>
-          <w:top w:val="single" w:sz="4" w:space="1" w:color="000000"/>
-          <w:left w:val="single" w:sz="4" w:space="4" w:color="000000"/>
-          <w:bottom w:val="single" w:sz="4" w:space="1" w:color="000000"/>
-          <w:right w:val="single" w:sz="4" w:space="4" w:color="000000"/>
-        </w:pBdr>
-        <w:spacing w:after="0"/>
-        <w:jc w:val="both"/>
-        <w:rPr>
-          <w:rFonts w:ascii="Cambria Math" w:eastAsia="Cambria Math" w:hAnsi="Cambria Math" w:cs="Cambria Math"/>
-        </w:rPr>
-      </w:pPr>
-    </w:p>
-    <w:p>
-      <w:pPr>
-        <w:pBdr>
-          <w:top w:val="single" w:sz="4" w:space="1" w:color="000000"/>
-          <w:left w:val="single" w:sz="4" w:space="4" w:color="000000"/>
-          <w:bottom w:val="single" w:sz="4" w:space="1" w:color="000000"/>
-          <w:right w:val="single" w:sz="4" w:space="4" w:color="000000"/>
-        </w:pBdr>
-        <w:spacing w:after="0"/>
-        <w:jc w:val="both"/>
-        <w:rPr>
-          <w:rFonts w:ascii="Cambria Math" w:eastAsia="Cambria Math" w:hAnsi="Cambria Math" w:cs="Cambria Math"/>
-        </w:rPr>
-      </w:pPr>
-    </w:p>
-    <w:p>
-      <w:pPr>
-        <w:pBdr>
-          <w:top w:val="single" w:sz="4" w:space="1" w:color="000000"/>
-          <w:left w:val="single" w:sz="4" w:space="4" w:color="000000"/>
-          <w:bottom w:val="single" w:sz="4" w:space="1" w:color="000000"/>
-          <w:right w:val="single" w:sz="4" w:space="4" w:color="000000"/>
-        </w:pBdr>
-        <w:spacing w:after="0"/>
-        <w:jc w:val="both"/>
-        <w:rPr>
-          <w:rFonts w:ascii="Cambria Math" w:eastAsia="Cambria Math" w:hAnsi="Cambria Math" w:cs="Cambria Math"/>
-        </w:rPr>
-      </w:pPr>
-    </w:p>
-    <w:p>
-      <w:pPr>
-        <w:pBdr>
-          <w:top w:val="single" w:sz="4" w:space="1" w:color="000000"/>
-          <w:left w:val="single" w:sz="4" w:space="4" w:color="000000"/>
-          <w:bottom w:val="single" w:sz="4" w:space="1" w:color="000000"/>
-          <w:right w:val="single" w:sz="4" w:space="4" w:color="000000"/>
-        </w:pBdr>
-        <w:spacing w:after="0"/>
-        <w:jc w:val="both"/>
-        <w:rPr>
-          <w:rFonts w:ascii="Cambria Math" w:eastAsia="Cambria Math" w:hAnsi="Cambria Math" w:cs="Cambria Math"/>
-        </w:rPr>
-      </w:pPr>
-    </w:p>
-    <w:p>
-      <w:pPr>
-        <w:pBdr>
-          <w:top w:val="single" w:sz="4" w:space="1" w:color="000000"/>
-          <w:left w:val="single" w:sz="4" w:space="4" w:color="000000"/>
-          <w:bottom w:val="single" w:sz="4" w:space="1" w:color="000000"/>
-          <w:right w:val="single" w:sz="4" w:space="4" w:color="000000"/>
-        </w:pBdr>
-        <w:spacing w:after="0"/>
-        <w:jc w:val="both"/>
-        <w:rPr>
-          <w:rFonts w:ascii="Cambria Math" w:eastAsia="Cambria Math" w:hAnsi="Cambria Math" w:cs="Cambria Math"/>
-        </w:rPr>
-      </w:pPr>
-    </w:p>
-    <w:p>
-      <w:pPr>
-        <w:pBdr>
-          <w:top w:val="single" w:sz="4" w:space="1" w:color="000000"/>
-          <w:left w:val="single" w:sz="4" w:space="4" w:color="000000"/>
-          <w:bottom w:val="single" w:sz="4" w:space="1" w:color="000000"/>
-          <w:right w:val="single" w:sz="4" w:space="4" w:color="000000"/>
-        </w:pBdr>
-        <w:spacing w:after="0"/>
-        <w:jc w:val="both"/>
-        <w:rPr>
-          <w:rFonts w:ascii="Cambria Math" w:eastAsia="Cambria Math" w:hAnsi="Cambria Math" w:cs="Cambria Math"/>
-        </w:rPr>
-      </w:pPr>
-    </w:p>
-    <w:p>
-      <w:pPr>
-        <w:pBdr>
-          <w:top w:val="single" w:sz="4" w:space="1" w:color="000000"/>
-          <w:left w:val="single" w:sz="4" w:space="4" w:color="000000"/>
-          <w:bottom w:val="single" w:sz="4" w:space="1" w:color="000000"/>
-          <w:right w:val="single" w:sz="4" w:space="4" w:color="000000"/>
-        </w:pBdr>
-        <w:spacing w:after="0"/>
-        <w:jc w:val="both"/>
-        <w:rPr>
-          <w:rFonts w:ascii="Cambria Math" w:eastAsia="Cambria Math" w:hAnsi="Cambria Math" w:cs="Cambria Math"/>
-        </w:rPr>
-      </w:pPr>
-    </w:p>
-    <w:p>
-      <w:pPr>
-        <w:pBdr>
-          <w:top w:val="single" w:sz="4" w:space="1" w:color="000000"/>
-          <w:left w:val="single" w:sz="4" w:space="4" w:color="000000"/>
-          <w:bottom w:val="single" w:sz="4" w:space="1" w:color="000000"/>
-          <w:right w:val="single" w:sz="4" w:space="4" w:color="000000"/>
-        </w:pBdr>
-        <w:spacing w:after="0"/>
-        <w:jc w:val="both"/>
-        <w:rPr>
-          <w:rFonts w:ascii="Cambria Math" w:eastAsia="Cambria Math" w:hAnsi="Cambria Math" w:cs="Cambria Math"/>
-        </w:rPr>
-      </w:pPr>
-    </w:p>
-    <w:p>
-      <w:pPr>
-        <w:pBdr>
-          <w:top w:val="single" w:sz="4" w:space="1" w:color="000000"/>
-          <w:left w:val="single" w:sz="4" w:space="4" w:color="000000"/>
-          <w:bottom w:val="single" w:sz="4" w:space="1" w:color="000000"/>
-          <w:right w:val="single" w:sz="4" w:space="4" w:color="000000"/>
-        </w:pBdr>
-        <w:spacing w:after="0"/>
-        <w:jc w:val="both"/>
-        <w:rPr>
-          <w:rFonts w:ascii="Cambria Math" w:eastAsia="Cambria Math" w:hAnsi="Cambria Math" w:cs="Cambria Math"/>
-        </w:rPr>
-      </w:pPr>
-    </w:p>
-    <w:p>
-      <w:pPr>
-        <w:pBdr>
-          <w:top w:val="single" w:sz="4" w:space="1" w:color="000000"/>
-          <w:left w:val="single" w:sz="4" w:space="4" w:color="000000"/>
-          <w:bottom w:val="single" w:sz="4" w:space="1" w:color="000000"/>
-          <w:right w:val="single" w:sz="4" w:space="4" w:color="000000"/>
-        </w:pBdr>
-        <w:spacing w:after="0"/>
-        <w:jc w:val="both"/>
-        <w:rPr>
-          <w:rFonts w:ascii="Cambria Math" w:eastAsia="Cambria Math" w:hAnsi="Cambria Math" w:cs="Cambria Math"/>
-        </w:rPr>
-      </w:pPr>
-    </w:p>
-    <w:p>
-      <w:pPr>
-        <w:pBdr>
-          <w:top w:val="single" w:sz="4" w:space="1" w:color="000000"/>
-          <w:left w:val="single" w:sz="4" w:space="4" w:color="000000"/>
-          <w:bottom w:val="single" w:sz="4" w:space="1" w:color="000000"/>
-          <w:right w:val="single" w:sz="4" w:space="4" w:color="000000"/>
-        </w:pBdr>
-        <w:spacing w:after="0"/>
-        <w:jc w:val="both"/>
-        <w:rPr>
-          <w:rFonts w:ascii="Cambria Math" w:eastAsia="Cambria Math" w:hAnsi="Cambria Math" w:cs="Cambria Math"/>
-        </w:rPr>
-      </w:pPr>
-    </w:p>
-    <w:p>
-      <w:pPr>
-        <w:pBdr>
-          <w:top w:val="single" w:sz="4" w:space="1" w:color="000000"/>
-          <w:left w:val="single" w:sz="4" w:space="4" w:color="000000"/>
-          <w:bottom w:val="single" w:sz="4" w:space="1" w:color="000000"/>
-          <w:right w:val="single" w:sz="4" w:space="4" w:color="000000"/>
-        </w:pBdr>
-        <w:spacing w:after="0"/>
-        <w:jc w:val="both"/>
-        <w:rPr>
-          <w:rFonts w:ascii="Cambria Math" w:eastAsia="Cambria Math" w:hAnsi="Cambria Math" w:cs="Cambria Math"/>
-        </w:rPr>
-      </w:pPr>
-    </w:p>
-    <w:p>
-      <w:pPr>
-        <w:pBdr>
-          <w:top w:val="single" w:sz="4" w:space="1" w:color="000000"/>
-          <w:left w:val="single" w:sz="4" w:space="4" w:color="000000"/>
-          <w:bottom w:val="single" w:sz="4" w:space="1" w:color="000000"/>
-          <w:right w:val="single" w:sz="4" w:space="4" w:color="000000"/>
-        </w:pBdr>
-        <w:spacing w:after="0"/>
-        <w:jc w:val="both"/>
-        <w:rPr>
-          <w:rFonts w:ascii="Cambria Math" w:eastAsia="Cambria Math" w:hAnsi="Cambria Math" w:cs="Cambria Math"/>
-        </w:rPr>
-      </w:pPr>
-    </w:p>
-    <w:p>
-      <w:pPr>
-        <w:pBdr>
-          <w:top w:val="single" w:sz="4" w:space="1" w:color="000000"/>
-          <w:left w:val="single" w:sz="4" w:space="4" w:color="000000"/>
-          <w:bottom w:val="single" w:sz="4" w:space="1" w:color="000000"/>
-          <w:right w:val="single" w:sz="4" w:space="4" w:color="000000"/>
-        </w:pBdr>
-        <w:spacing w:after="0"/>
-        <w:jc w:val="both"/>
-        <w:rPr>
-          <w:rFonts w:ascii="Cambria Math" w:eastAsia="Cambria Math" w:hAnsi="Cambria Math" w:cs="Cambria Math"/>
-        </w:rPr>
-      </w:pPr>
-    </w:p>
-    <w:p>
-      <w:pPr>
-        <w:pBdr>
-          <w:top w:val="single" w:sz="4" w:space="1" w:color="000000"/>
-          <w:left w:val="single" w:sz="4" w:space="4" w:color="000000"/>
-          <w:bottom w:val="single" w:sz="4" w:space="1" w:color="000000"/>
-          <w:right w:val="single" w:sz="4" w:space="4" w:color="000000"/>
-        </w:pBdr>
-        <w:spacing w:after="0"/>
-        <w:jc w:val="both"/>
-        <w:rPr>
-          <w:rFonts w:ascii="Cambria Math" w:eastAsia="Cambria Math" w:hAnsi="Cambria Math" w:cs="Cambria Math"/>
-        </w:rPr>
-      </w:pPr>
-    </w:p>
-    <w:p>
-      <w:pPr>
-        <w:pBdr>
-          <w:top w:val="single" w:sz="4" w:space="1" w:color="000000"/>
-          <w:left w:val="single" w:sz="4" w:space="4" w:color="000000"/>
-          <w:bottom w:val="single" w:sz="4" w:space="1" w:color="000000"/>
-          <w:right w:val="single" w:sz="4" w:space="4" w:color="000000"/>
-        </w:pBdr>
-        <w:spacing w:after="0"/>
-        <w:jc w:val="both"/>
-        <w:rPr>
-          <w:rFonts w:ascii="Cambria Math" w:eastAsia="Cambria Math" w:hAnsi="Cambria Math" w:cs="Cambria Math"/>
-        </w:rPr>
-      </w:pPr>
-    </w:p>
-    <w:p>
-      <w:pPr>
-        <w:pBdr>
-          <w:top w:val="single" w:sz="4" w:space="1" w:color="000000"/>
-          <w:left w:val="single" w:sz="4" w:space="4" w:color="000000"/>
-          <w:bottom w:val="single" w:sz="4" w:space="1" w:color="000000"/>
-          <w:right w:val="single" w:sz="4" w:space="4" w:color="000000"/>
-        </w:pBdr>
-        <w:spacing w:after="0"/>
-        <w:jc w:val="both"/>
-        <w:rPr>
-          <w:rFonts w:ascii="Cambria Math" w:eastAsia="Cambria Math" w:hAnsi="Cambria Math" w:cs="Cambria Math"/>
-        </w:rPr>
-      </w:pPr>
-    </w:p>
-    <w:p>
-      <w:pPr>
-        <w:pBdr>
-          <w:top w:val="single" w:sz="4" w:space="1" w:color="000000"/>
-          <w:left w:val="single" w:sz="4" w:space="4" w:color="000000"/>
-          <w:bottom w:val="single" w:sz="4" w:space="1" w:color="000000"/>
-          <w:right w:val="single" w:sz="4" w:space="4" w:color="000000"/>
-        </w:pBdr>
-        <w:spacing w:after="0"/>
-        <w:jc w:val="both"/>
-        <w:rPr>
-          <w:rFonts w:ascii="Cambria Math" w:eastAsia="Cambria Math" w:hAnsi="Cambria Math" w:cs="Cambria Math"/>
-        </w:rPr>
-      </w:pPr>
-    </w:p>
-    <w:p>
-      <w:pPr>
-        <w:pBdr>
-          <w:top w:val="single" w:sz="4" w:space="1" w:color="000000"/>
-          <w:left w:val="single" w:sz="4" w:space="4" w:color="000000"/>
-          <w:bottom w:val="single" w:sz="4" w:space="1" w:color="000000"/>
-          <w:right w:val="single" w:sz="4" w:space="4" w:color="000000"/>
-        </w:pBdr>
-        <w:spacing w:after="0"/>
-        <w:jc w:val="both"/>
-        <w:rPr>
-          <w:rFonts w:ascii="Cambria Math" w:eastAsia="Cambria Math" w:hAnsi="Cambria Math" w:cs="Cambria Math"/>
-        </w:rPr>
-      </w:pPr>
-    </w:p>
-    <w:p>
-      <w:pPr>
-        <w:pBdr>
-          <w:top w:val="single" w:sz="4" w:space="1" w:color="000000"/>
-          <w:left w:val="single" w:sz="4" w:space="4" w:color="000000"/>
-          <w:bottom w:val="single" w:sz="4" w:space="1" w:color="000000"/>
-          <w:right w:val="single" w:sz="4" w:space="4" w:color="000000"/>
-        </w:pBdr>
-        <w:spacing w:after="0"/>
-        <w:jc w:val="both"/>
-        <w:rPr>
-          <w:rFonts w:ascii="Cambria Math" w:eastAsia="Cambria Math" w:hAnsi="Cambria Math" w:cs="Cambria Math"/>
-        </w:rPr>
-      </w:pPr>
-    </w:p>
-    <w:p>
-      <w:pPr>
-        <w:pBdr>
-          <w:top w:val="single" w:sz="4" w:space="1" w:color="000000"/>
-          <w:left w:val="single" w:sz="4" w:space="4" w:color="000000"/>
-          <w:bottom w:val="single" w:sz="4" w:space="1" w:color="000000"/>
-          <w:right w:val="single" w:sz="4" w:space="4" w:color="000000"/>
-        </w:pBdr>
-        <w:spacing w:after="0"/>
-        <w:jc w:val="both"/>
-        <w:rPr>
-          <w:rFonts w:ascii="Cambria Math" w:eastAsia="Cambria Math" w:hAnsi="Cambria Math" w:cs="Cambria Math"/>
-        </w:rPr>
-      </w:pPr>
-    </w:p>
-    <w:p>
-      <w:pPr>
-        <w:pBdr>
-          <w:top w:val="single" w:sz="4" w:space="1" w:color="000000"/>
-          <w:left w:val="single" w:sz="4" w:space="4" w:color="000000"/>
-          <w:bottom w:val="single" w:sz="4" w:space="1" w:color="000000"/>
-          <w:right w:val="single" w:sz="4" w:space="4" w:color="000000"/>
-        </w:pBdr>
-        <w:spacing w:after="0"/>
-        <w:jc w:val="both"/>
-        <w:rPr>
-          <w:rFonts w:ascii="Cambria Math" w:eastAsia="Cambria Math" w:hAnsi="Cambria Math" w:cs="Cambria Math"/>
-        </w:rPr>
-      </w:pPr>
-    </w:p>
-    <w:p>
-      <w:pPr>
-        <w:pBdr>
-          <w:top w:val="single" w:sz="4" w:space="1" w:color="000000"/>
-          <w:left w:val="single" w:sz="4" w:space="4" w:color="000000"/>
-          <w:bottom w:val="single" w:sz="4" w:space="1" w:color="000000"/>
-          <w:right w:val="single" w:sz="4" w:space="4" w:color="000000"/>
-        </w:pBdr>
-        <w:spacing w:after="0"/>
-        <w:jc w:val="both"/>
-        <w:rPr>
-          <w:rFonts w:ascii="Cambria Math" w:eastAsia="Cambria Math" w:hAnsi="Cambria Math" w:cs="Cambria Math"/>
-        </w:rPr>
-      </w:pPr>
-    </w:p>
-    <w:p>
-      <w:pPr>
-        <w:pBdr>
-          <w:top w:val="single" w:sz="4" w:space="1" w:color="000000"/>
-          <w:left w:val="single" w:sz="4" w:space="4" w:color="000000"/>
-          <w:bottom w:val="single" w:sz="4" w:space="1" w:color="000000"/>
-          <w:right w:val="single" w:sz="4" w:space="4" w:color="000000"/>
-        </w:pBdr>
-        <w:spacing w:after="0"/>
-        <w:jc w:val="both"/>
-        <w:rPr>
-          <w:rFonts w:ascii="Cambria Math" w:eastAsia="Cambria Math" w:hAnsi="Cambria Math" w:cs="Cambria Math"/>
-        </w:rPr>
-      </w:pPr>
-    </w:p>
-    <w:p>
-      <w:pPr>
-        <w:pBdr>
-          <w:top w:val="single" w:sz="4" w:space="1" w:color="000000"/>
-          <w:left w:val="single" w:sz="4" w:space="4" w:color="000000"/>
-          <w:bottom w:val="single" w:sz="4" w:space="1" w:color="000000"/>
-          <w:right w:val="single" w:sz="4" w:space="4" w:color="000000"/>
-        </w:pBdr>
-        <w:spacing w:after="0"/>
-        <w:jc w:val="both"/>
-        <w:rPr>
-          <w:rFonts w:ascii="Cambria Math" w:eastAsia="Cambria Math" w:hAnsi="Cambria Math" w:cs="Cambria Math"/>
-        </w:rPr>
-      </w:pPr>
-    </w:p>
-    <w:p>
-      <w:pPr>
-        <w:pBdr>
-          <w:top w:val="single" w:sz="4" w:space="1" w:color="000000"/>
-          <w:left w:val="single" w:sz="4" w:space="4" w:color="000000"/>
-          <w:bottom w:val="single" w:sz="4" w:space="1" w:color="000000"/>
-          <w:right w:val="single" w:sz="4" w:space="4" w:color="000000"/>
-        </w:pBdr>
-        <w:spacing w:after="0"/>
-        <w:jc w:val="both"/>
-        <w:rPr>
-          <w:rFonts w:ascii="Cambria Math" w:eastAsia="Cambria Math" w:hAnsi="Cambria Math" w:cs="Cambria Math"/>
-        </w:rPr>
-      </w:pPr>
-    </w:p>
-    <w:p>
-      <w:pPr>
-        <w:pBdr>
-          <w:top w:val="single" w:sz="4" w:space="1" w:color="000000"/>
-          <w:left w:val="single" w:sz="4" w:space="4" w:color="000000"/>
-          <w:bottom w:val="single" w:sz="4" w:space="1" w:color="000000"/>
-          <w:right w:val="single" w:sz="4" w:space="4" w:color="000000"/>
-        </w:pBdr>
-        <w:spacing w:after="0"/>
-        <w:jc w:val="both"/>
-        <w:rPr>
-          <w:rFonts w:ascii="Cambria Math" w:eastAsia="Cambria Math" w:hAnsi="Cambria Math" w:cs="Cambria Math"/>
-        </w:rPr>
-      </w:pPr>
-    </w:p>
-    <w:p>
-      <w:pPr>
-        <w:pBdr>
-          <w:top w:val="single" w:sz="4" w:space="1" w:color="000000"/>
-          <w:left w:val="single" w:sz="4" w:space="4" w:color="000000"/>
-          <w:bottom w:val="single" w:sz="4" w:space="1" w:color="000000"/>
-          <w:right w:val="single" w:sz="4" w:space="4" w:color="000000"/>
-        </w:pBdr>
-        <w:spacing w:after="0"/>
-        <w:jc w:val="both"/>
-        <w:rPr>
-          <w:rFonts w:ascii="Cambria Math" w:eastAsia="Cambria Math" w:hAnsi="Cambria Math" w:cs="Cambria Math"/>
-        </w:rPr>
-      </w:pPr>
-    </w:p>
-    <w:p>
-      <w:pPr>
-        <w:pBdr>
-          <w:top w:val="single" w:sz="4" w:space="1" w:color="000000"/>
-          <w:left w:val="single" w:sz="4" w:space="4" w:color="000000"/>
-          <w:bottom w:val="single" w:sz="4" w:space="1" w:color="000000"/>
-          <w:right w:val="single" w:sz="4" w:space="4" w:color="000000"/>
-        </w:pBdr>
-        <w:spacing w:after="0"/>
-        <w:jc w:val="both"/>
-        <w:rPr>
-          <w:rFonts w:ascii="Cambria Math" w:eastAsia="Cambria Math" w:hAnsi="Cambria Math" w:cs="Cambria Math"/>
-        </w:rPr>
-      </w:pPr>
-    </w:p>
-    <w:p>
-      <w:pPr>
-        <w:pBdr>
-          <w:top w:val="single" w:sz="4" w:space="1" w:color="000000"/>
-          <w:left w:val="single" w:sz="4" w:space="4" w:color="000000"/>
-          <w:bottom w:val="single" w:sz="4" w:space="1" w:color="000000"/>
-          <w:right w:val="single" w:sz="4" w:space="4" w:color="000000"/>
-        </w:pBdr>
-        <w:spacing w:after="0"/>
-        <w:jc w:val="both"/>
-        <w:rPr>
-          <w:rFonts w:ascii="Cambria Math" w:eastAsia="Cambria Math" w:hAnsi="Cambria Math" w:cs="Cambria Math"/>
-        </w:rPr>
-      </w:pPr>
-    </w:p>
-    <w:p>
-      <w:pPr>
-        <w:pBdr>
-          <w:top w:val="single" w:sz="4" w:space="1" w:color="000000"/>
-          <w:left w:val="single" w:sz="4" w:space="4" w:color="000000"/>
-          <w:bottom w:val="single" w:sz="4" w:space="1" w:color="000000"/>
-          <w:right w:val="single" w:sz="4" w:space="4" w:color="000000"/>
-        </w:pBdr>
-        <w:spacing w:after="0"/>
-        <w:jc w:val="both"/>
-        <w:rPr>
-          <w:rFonts w:ascii="Cambria Math" w:eastAsia="Cambria Math" w:hAnsi="Cambria Math" w:cs="Cambria Math"/>
-        </w:rPr>
-      </w:pPr>
-    </w:p>
-    <w:p>
-      <w:pPr>
-        <w:pBdr>
-          <w:top w:val="single" w:sz="4" w:space="1" w:color="000000"/>
-          <w:left w:val="single" w:sz="4" w:space="4" w:color="000000"/>
-          <w:bottom w:val="single" w:sz="4" w:space="1" w:color="000000"/>
-          <w:right w:val="single" w:sz="4" w:space="4" w:color="000000"/>
-        </w:pBdr>
-        <w:spacing w:after="0"/>
-        <w:jc w:val="both"/>
-        <w:rPr>
-          <w:rFonts w:ascii="Cambria Math" w:eastAsia="Cambria Math" w:hAnsi="Cambria Math" w:cs="Cambria Math"/>
-        </w:rPr>
-      </w:pPr>
-    </w:p>
-    <w:p>
-      <w:pPr>
-        <w:pBdr>
-          <w:top w:val="single" w:sz="4" w:space="1" w:color="000000"/>
-          <w:left w:val="single" w:sz="4" w:space="4" w:color="000000"/>
-          <w:bottom w:val="single" w:sz="4" w:space="1" w:color="000000"/>
-          <w:right w:val="single" w:sz="4" w:space="4" w:color="000000"/>
-        </w:pBdr>
-        <w:spacing w:after="0"/>
-        <w:jc w:val="both"/>
-        <w:rPr>
-          <w:rFonts w:ascii="Cambria Math" w:eastAsia="Cambria Math" w:hAnsi="Cambria Math" w:cs="Cambria Math"/>
-        </w:rPr>
-      </w:pPr>
-    </w:p>
-    <w:p>
-      <w:pPr>
-        <w:pBdr>
-          <w:top w:val="single" w:sz="4" w:space="1" w:color="000000"/>
-          <w:left w:val="single" w:sz="4" w:space="4" w:color="000000"/>
-          <w:bottom w:val="single" w:sz="4" w:space="1" w:color="000000"/>
-          <w:right w:val="single" w:sz="4" w:space="4" w:color="000000"/>
-        </w:pBdr>
-        <w:spacing w:after="0"/>
-        <w:jc w:val="both"/>
-        <w:rPr>
-          <w:rFonts w:ascii="Cambria Math" w:eastAsia="Cambria Math" w:hAnsi="Cambria Math" w:cs="Cambria Math"/>
-        </w:rPr>
-      </w:pPr>
-    </w:p>
-    <w:p>
-      <w:pPr>
-        <w:pBdr>
-          <w:top w:val="single" w:sz="4" w:space="1" w:color="000000"/>
-          <w:left w:val="single" w:sz="4" w:space="4" w:color="000000"/>
-          <w:bottom w:val="single" w:sz="4" w:space="1" w:color="000000"/>
-          <w:right w:val="single" w:sz="4" w:space="4" w:color="000000"/>
-        </w:pBdr>
-        <w:spacing w:after="0"/>
-        <w:jc w:val="both"/>
-        <w:rPr>
-          <w:rFonts w:ascii="Cambria Math" w:eastAsia="Cambria Math" w:hAnsi="Cambria Math" w:cs="Cambria Math"/>
-        </w:rPr>
-      </w:pPr>
-    </w:p>
-    <w:p>
-      <w:pPr>
-        <w:pBdr>
-          <w:top w:val="single" w:sz="4" w:space="1" w:color="000000"/>
-          <w:left w:val="single" w:sz="4" w:space="4" w:color="000000"/>
-          <w:bottom w:val="single" w:sz="4" w:space="1" w:color="000000"/>
-          <w:right w:val="single" w:sz="4" w:space="4" w:color="000000"/>
-        </w:pBdr>
-        <w:spacing w:after="0"/>
-        <w:jc w:val="both"/>
-        <w:rPr>
-          <w:rFonts w:ascii="Cambria Math" w:eastAsia="Cambria Math" w:hAnsi="Cambria Math" w:cs="Cambria Math"/>
-        </w:rPr>
-      </w:pPr>
-    </w:p>
-    <w:p>
-      <w:pPr>
-        <w:spacing w:after="0"/>
-        <w:jc w:val="both"/>
-        <w:rPr>
-          <w:rFonts w:ascii="Cambria Math" w:eastAsia="Cambria Math" w:hAnsi="Cambria Math" w:cs="Cambria Math"/>
-        </w:rPr>
-      </w:pPr>
-    </w:p>
-    <w:p>
-      <w:pPr>
         <w:widowControl w:val="0"/>
         <w:spacing w:before="80" w:after="0" w:line="240" w:lineRule="auto"/>
         <w:rPr>
@@ -1144,8 +993,8 @@
       </w:pPr>
     </w:p>
     <w:sectPr>
-      <w:footerReference w:type="default" r:id="rId11"/>
-      <w:footerReference w:type="first" r:id="rId12"/>
+      <w:footerReference w:type="default" r:id="rId10"/>
+      <w:footerReference w:type="first" r:id="rId11"/>
       <w:pgSz w:w="11907" w:h="16839"/>
       <w:pgMar w:top="851" w:right="851" w:bottom="851" w:left="851" w:header="567" w:footer="170" w:gutter="0"/>
       <w:pgNumType w:start="1"/>
@@ -2133,7 +1982,6 @@
   <w:style w:type="character" w:default="1" w:styleId="DefaultParagraphFont">
     <w:name w:val="Default Paragraph Font"/>
     <w:uiPriority w:val="1"/>
-    <w:semiHidden/>
     <w:unhideWhenUsed/>
   </w:style>
   <w:style w:type="table" w:default="1" w:styleId="TableNormal">

</xml_diff>